<commit_message>
changement au niveau de manuel
</commit_message>
<xml_diff>
--- a/Manuel d'utilisation/Manuel.docx
+++ b/Manuel d'utilisation/Manuel.docx
@@ -189,7 +189,6 @@
               <w:t xml:space="preserve"> </w:t>
             </w:r>
             <w:proofErr w:type="spellStart"/>
-            <w:proofErr w:type="gramStart"/>
             <w:r>
               <w:rPr>
                 <w:rFonts w:ascii="Consolas" w:hAnsi="Consolas" w:cs="Consolas"/>
@@ -213,7 +212,6 @@
               </w:rPr>
               <w:t>(</w:t>
             </w:r>
-            <w:proofErr w:type="gramEnd"/>
             <w:r>
               <w:rPr>
                 <w:rFonts w:ascii="Consolas" w:hAnsi="Consolas" w:cs="Consolas"/>
@@ -323,13 +321,55 @@
             <w:r>
               <w:t xml:space="preserve">a pour rôle de jouer la music dans l’arrière-plan du programme, elle prend deux paramètres </w:t>
             </w:r>
-            <w:proofErr w:type="spellStart"/>
-            <w:r>
-              <w:t>path</w:t>
-            </w:r>
-            <w:proofErr w:type="spellEnd"/>
-            <w:r>
-              <w:t xml:space="preserve"> pour le source et vol pour contrôlée le volume.  Elle vérifie si un objet music est instancié si c’est le cas elle l’interrompe et relance un nouveau.</w:t>
+            <w:r>
+              <w:t>P</w:t>
+            </w:r>
+            <w:r>
+              <w:t>ath</w:t>
+            </w:r>
+            <w:r>
+              <w:t xml:space="preserve"> : </w:t>
+            </w:r>
+            <w:r>
+              <w:t>pour l</w:t>
+            </w:r>
+            <w:r>
+              <w:t>a</w:t>
+            </w:r>
+            <w:r>
+              <w:t xml:space="preserve"> source et </w:t>
+            </w:r>
+            <w:r>
+              <w:t>V</w:t>
+            </w:r>
+            <w:r>
+              <w:t>ol</w:t>
+            </w:r>
+            <w:r>
+              <w:t xml:space="preserve"> : pour</w:t>
+            </w:r>
+            <w:r>
+              <w:t xml:space="preserve"> contrôlée le volume.  Elle vérifie si un objet music est instancié si c’est le cas elle l’interrompe</w:t>
+            </w:r>
+            <w:r>
+              <w:t xml:space="preserve"> (le détruit en donnant la valeur </w:t>
+            </w:r>
+            <w:proofErr w:type="spellStart"/>
+            <w:r>
+              <w:t>null</w:t>
+            </w:r>
+            <w:proofErr w:type="spellEnd"/>
+            <w:r>
+              <w:t xml:space="preserve"> a ce dernier)</w:t>
+            </w:r>
+            <w:r>
+              <w:t xml:space="preserve"> et relance un nouveau</w:t>
+            </w:r>
+            <w:r>
+              <w:t xml:space="preserve"> (nouvelle instanciation)</w:t>
+            </w:r>
+            <w:r>
+              <w:t>.</w:t>
             </w:r>
           </w:p>
         </w:tc>
@@ -340,7 +380,6 @@
             <w:tcW w:w="4531" w:type="dxa"/>
           </w:tcPr>
           <w:p>
-            <w:proofErr w:type="gramStart"/>
             <w:r>
               <w:rPr>
                 <w:rFonts w:ascii="Consolas" w:hAnsi="Consolas" w:cs="Consolas"/>
@@ -351,7 +390,6 @@
               </w:rPr>
               <w:t>public</w:t>
             </w:r>
-            <w:proofErr w:type="gramEnd"/>
             <w:r>
               <w:rPr>
                 <w:rFonts w:ascii="Consolas" w:hAnsi="Consolas" w:cs="Consolas"/>
@@ -421,10 +459,7 @@
               <w:t xml:space="preserve"> </w:t>
             </w:r>
             <w:r>
-              <w:t>a pour rôle</w:t>
-            </w:r>
-            <w:r>
-              <w:t xml:space="preserve"> de créer les </w:t>
+              <w:t xml:space="preserve">a pour rôle de créer les </w:t>
             </w:r>
             <w:r>
               <w:t>différents</w:t>
@@ -465,7 +500,6 @@
               <w:t xml:space="preserve"> </w:t>
             </w:r>
             <w:proofErr w:type="spellStart"/>
-            <w:proofErr w:type="gramStart"/>
             <w:r>
               <w:rPr>
                 <w:rFonts w:ascii="Consolas" w:hAnsi="Consolas" w:cs="Consolas"/>
@@ -488,7 +522,6 @@
               <w:t>(</w:t>
             </w:r>
             <w:proofErr w:type="spellStart"/>
-            <w:proofErr w:type="gramEnd"/>
             <w:r>
               <w:rPr>
                 <w:rFonts w:ascii="Consolas" w:hAnsi="Consolas" w:cs="Consolas"/>
@@ -568,19 +601,7 @@
           </w:tcPr>
           <w:p>
             <w:r>
-              <w:t xml:space="preserve">Cette fonction </w:t>
-            </w:r>
-            <w:r>
-              <w:t xml:space="preserve">a pour rôle de </w:t>
-            </w:r>
-            <w:r>
-              <w:t xml:space="preserve">retourner le niveau actuel du joueur, elle prend en </w:t>
-            </w:r>
-            <w:r>
-              <w:t>paramètres</w:t>
-            </w:r>
-            <w:r>
-              <w:t xml:space="preserve"> un </w:t>
+              <w:t xml:space="preserve">Cette fonction a pour rôle de retourner le niveau actuel du joueur, elle prend en paramètres un </w:t>
             </w:r>
             <w:proofErr w:type="spellStart"/>
             <w:r>
@@ -588,15 +609,7 @@
             </w:r>
             <w:proofErr w:type="spellEnd"/>
             <w:r>
-              <w:t xml:space="preserve"> de type Quiz et selon la taille de quiz (</w:t>
-            </w:r>
-            <w:proofErr w:type="gramStart"/>
-            <w:r>
-              <w:t>size(</w:t>
-            </w:r>
-            <w:proofErr w:type="gramEnd"/>
-            <w:r>
-              <w:t xml:space="preserve">)) elle peut déterminer le niveau de ce dernier. </w:t>
+              <w:t xml:space="preserve"> de type Quiz et selon la taille de quiz (size()) elle peut déterminer le niveau de ce dernier. </w:t>
             </w:r>
           </w:p>
         </w:tc>
@@ -607,7 +620,6 @@
             <w:tcW w:w="4531" w:type="dxa"/>
           </w:tcPr>
           <w:p>
-            <w:proofErr w:type="gramStart"/>
             <w:r>
               <w:rPr>
                 <w:rFonts w:ascii="Consolas" w:hAnsi="Consolas" w:cs="Consolas"/>
@@ -618,7 +630,6 @@
               </w:rPr>
               <w:t>public</w:t>
             </w:r>
-            <w:proofErr w:type="gramEnd"/>
             <w:r>
               <w:rPr>
                 <w:rFonts w:ascii="Consolas" w:hAnsi="Consolas" w:cs="Consolas"/>
@@ -691,7 +702,17 @@
                 <w:szCs w:val="20"/>
                 <w:shd w:val="clear" w:color="auto" w:fill="373737"/>
               </w:rPr>
-              <w:t>()</w:t>
+              <w:t>(),</w:t>
+            </w:r>
+            <w:r>
+              <w:rPr>
+                <w:rFonts w:ascii="Consolas" w:hAnsi="Consolas" w:cs="Consolas"/>
+                <w:color w:val="1EB540"/>
+                <w:sz w:val="20"/>
+                <w:szCs w:val="20"/>
+                <w:shd w:val="clear" w:color="auto" w:fill="373737"/>
+              </w:rPr>
+              <w:t>niveau2</w:t>
             </w:r>
             <w:r>
               <w:rPr>
@@ -701,37 +722,7 @@
                 <w:szCs w:val="20"/>
                 <w:shd w:val="clear" w:color="auto" w:fill="373737"/>
               </w:rPr>
-              <w:t>,</w:t>
-            </w:r>
-            <w:r>
-              <w:rPr>
-                <w:rFonts w:ascii="Consolas" w:hAnsi="Consolas" w:cs="Consolas"/>
-                <w:color w:val="1EB540"/>
-                <w:sz w:val="20"/>
-                <w:szCs w:val="20"/>
-                <w:shd w:val="clear" w:color="auto" w:fill="373737"/>
-              </w:rPr>
-              <w:t>niveau2</w:t>
-            </w:r>
-            <w:r>
-              <w:rPr>
-                <w:rFonts w:ascii="Consolas" w:hAnsi="Consolas" w:cs="Consolas"/>
-                <w:color w:val="F9FAF4"/>
-                <w:sz w:val="20"/>
-                <w:szCs w:val="20"/>
-                <w:shd w:val="clear" w:color="auto" w:fill="373737"/>
-              </w:rPr>
-              <w:t>()</w:t>
-            </w:r>
-            <w:r>
-              <w:rPr>
-                <w:rFonts w:ascii="Consolas" w:hAnsi="Consolas" w:cs="Consolas"/>
-                <w:color w:val="F9FAF4"/>
-                <w:sz w:val="20"/>
-                <w:szCs w:val="20"/>
-                <w:shd w:val="clear" w:color="auto" w:fill="373737"/>
-              </w:rPr>
-              <w:t>,</w:t>
+              <w:t>(),</w:t>
             </w:r>
             <w:r>
               <w:rPr>
@@ -847,7 +838,6 @@
               </w:rPr>
               <w:t xml:space="preserve"> </w:t>
             </w:r>
-            <w:proofErr w:type="gramStart"/>
             <w:r>
               <w:rPr>
                 <w:rFonts w:ascii="Consolas" w:hAnsi="Consolas" w:cs="Consolas"/>
@@ -870,7 +860,6 @@
               </w:rPr>
               <w:t>(</w:t>
             </w:r>
-            <w:proofErr w:type="gramEnd"/>
             <w:r>
               <w:rPr>
                 <w:rFonts w:ascii="Consolas" w:hAnsi="Consolas" w:cs="Consolas"/>
@@ -928,10 +917,7 @@
               <w:t xml:space="preserve">Cette </w:t>
             </w:r>
             <w:r>
-              <w:t>Procédure</w:t>
-            </w:r>
-            <w:r>
-              <w:t xml:space="preserve"> affiche le nombre de cœur restant après chaque </w:t>
+              <w:t xml:space="preserve">Procédure affiche le nombre de cœur restant après chaque </w:t>
             </w:r>
             <w:r>
               <w:t>tentative,</w:t>
@@ -943,7 +929,17 @@
               <w:t>prend en</w:t>
             </w:r>
             <w:r>
-              <w:t xml:space="preserve"> paramètre un entier qui va déterminer le nombre de cœur </w:t>
+              <w:t xml:space="preserve"> </w:t>
+            </w:r>
+            <w:r>
+              <w:lastRenderedPageBreak/>
+              <w:t xml:space="preserve">paramètre </w:t>
+            </w:r>
+            <w:r>
+              <w:t>de type</w:t>
+            </w:r>
+            <w:r>
+              <w:t xml:space="preserve"> entier qui va déterminer le nombre de cœur </w:t>
             </w:r>
             <w:r>
               <w:t>à</w:t>
@@ -960,7 +956,6 @@
             <w:tcW w:w="4531" w:type="dxa"/>
           </w:tcPr>
           <w:p>
-            <w:proofErr w:type="gramStart"/>
             <w:r>
               <w:rPr>
                 <w:rFonts w:ascii="Consolas" w:hAnsi="Consolas" w:cs="Consolas"/>
@@ -972,7 +967,6 @@
               <w:lastRenderedPageBreak/>
               <w:t>public</w:t>
             </w:r>
-            <w:proofErr w:type="gramEnd"/>
             <w:r>
               <w:rPr>
                 <w:rFonts w:ascii="Consolas" w:hAnsi="Consolas" w:cs="Consolas"/>
@@ -1102,10 +1096,7 @@
               <w:t xml:space="preserve">Cette </w:t>
             </w:r>
             <w:r>
-              <w:t>Procédure</w:t>
-            </w:r>
-            <w:r>
-              <w:t xml:space="preserve"> fait le calcul de tentative et selon ce nombre elle décide si elle va décrémenter ce nombre et afficher moins de cœur </w:t>
+              <w:t xml:space="preserve">Procédure fait le calcul de tentative et selon ce nombre elle décide si elle va décrémenter ce nombre et afficher moins de cœur </w:t>
             </w:r>
             <w:r>
               <w:t>ou de</w:t>
@@ -1114,10 +1105,13 @@
               <w:t xml:space="preserve"> l’amener au niveau suivant </w:t>
             </w:r>
             <w:r>
-              <w:t>s’il</w:t>
-            </w:r>
-            <w:r>
-              <w:t xml:space="preserve"> répond correctement aux questions avant que le nombre de ses tentatives ne soit réduit a 0 </w:t>
+              <w:t>s</w:t>
+            </w:r>
+            <w:r>
+              <w:t xml:space="preserve">i le joueur </w:t>
+            </w:r>
+            <w:r>
+              <w:t xml:space="preserve">répond correctement aux questions avant que le nombre de ses tentatives ne soit réduit a 0 </w:t>
             </w:r>
           </w:p>
         </w:tc>
@@ -1200,7 +1194,6 @@
               <w:t xml:space="preserve"> </w:t>
             </w:r>
             <w:proofErr w:type="spellStart"/>
-            <w:proofErr w:type="gramStart"/>
             <w:r>
               <w:rPr>
                 <w:rFonts w:ascii="Consolas" w:hAnsi="Consolas" w:cs="Consolas"/>
@@ -1224,7 +1217,6 @@
               </w:rPr>
               <w:t>(</w:t>
             </w:r>
-            <w:proofErr w:type="gramEnd"/>
             <w:r>
               <w:rPr>
                 <w:rFonts w:ascii="Consolas" w:hAnsi="Consolas" w:cs="Consolas"/>
@@ -1335,10 +1327,7 @@
               <w:t xml:space="preserve">Cette </w:t>
             </w:r>
             <w:r>
-              <w:t>Procédure fait</w:t>
-            </w:r>
-            <w:r>
-              <w:t xml:space="preserve"> l’affichage d’un </w:t>
+              <w:t xml:space="preserve">Procédure fait l’affichage d’un </w:t>
             </w:r>
             <w:r>
               <w:t>alerte</w:t>
@@ -1367,7 +1356,6 @@
                 <w:shd w:val="clear" w:color="auto" w:fill="373737"/>
               </w:rPr>
             </w:pPr>
-            <w:proofErr w:type="gramStart"/>
             <w:r>
               <w:rPr>
                 <w:rFonts w:ascii="Consolas" w:hAnsi="Consolas" w:cs="Consolas"/>
@@ -1378,7 +1366,6 @@
               </w:rPr>
               <w:t>public</w:t>
             </w:r>
-            <w:proofErr w:type="gramEnd"/>
             <w:r>
               <w:rPr>
                 <w:rFonts w:ascii="Consolas" w:hAnsi="Consolas" w:cs="Consolas"/>
@@ -1508,10 +1495,13 @@
               <w:t xml:space="preserve">Cette </w:t>
             </w:r>
             <w:r>
-              <w:t>Procédure</w:t>
-            </w:r>
-            <w:r>
-              <w:t xml:space="preserve"> fait le remplissage des niveaux cette fois pas au niveau des constructeurs mais au niveau des interfaces graphiques. Elle prend un entier au niveau des arguments pour déterminer qu’elle niveau dont on veut faire le remplissage.</w:t>
+              <w:t xml:space="preserve">Procédure fait le remplissage des niveaux cette fois pas au niveau des constructeurs mais au niveau des interfaces graphiques. Elle prend un entier au niveau des arguments pour déterminer </w:t>
+            </w:r>
+            <w:r>
+              <w:t>quel niveau</w:t>
+            </w:r>
+            <w:r>
+              <w:t xml:space="preserve"> on veut faire le remplissage.</w:t>
             </w:r>
           </w:p>
         </w:tc>
@@ -1609,7 +1599,6 @@
               <w:t xml:space="preserve"> </w:t>
             </w:r>
             <w:proofErr w:type="spellStart"/>
-            <w:proofErr w:type="gramStart"/>
             <w:r>
               <w:rPr>
                 <w:rFonts w:ascii="Consolas" w:hAnsi="Consolas" w:cs="Consolas"/>
@@ -1634,7 +1623,6 @@
               </w:rPr>
               <w:t>(</w:t>
             </w:r>
-            <w:proofErr w:type="gramEnd"/>
             <w:r>
               <w:rPr>
                 <w:rFonts w:ascii="Consolas" w:hAnsi="Consolas" w:cs="Consolas"/>
@@ -1782,10 +1770,7 @@
               <w:t xml:space="preserve">Cette </w:t>
             </w:r>
             <w:r>
-              <w:t>Procédure fait l’affichage d’un alerte</w:t>
-            </w:r>
-            <w:r>
-              <w:t xml:space="preserve"> message sauf qu’elle a beaucoup d’autres paramètre que la précédente et on peut Controller le titre, le texte du milieu et le message qu’on souhait afficher.</w:t>
+              <w:t>Procédure fait l’affichage d’un alerte message sauf qu’elle a beaucoup d’autres paramètre que la précédente et on peut Controller le titre, le texte du milieu et le message qu’on souhait afficher.</w:t>
             </w:r>
           </w:p>
         </w:tc>
@@ -1805,7 +1790,6 @@
                 <w:shd w:val="clear" w:color="auto" w:fill="373737"/>
               </w:rPr>
             </w:pPr>
-            <w:proofErr w:type="gramStart"/>
             <w:r>
               <w:rPr>
                 <w:rFonts w:ascii="Consolas" w:hAnsi="Consolas" w:cs="Consolas"/>
@@ -1816,7 +1800,6 @@
               </w:rPr>
               <w:t>public</w:t>
             </w:r>
-            <w:proofErr w:type="gramEnd"/>
             <w:r>
               <w:rPr>
                 <w:rFonts w:ascii="Consolas" w:hAnsi="Consolas" w:cs="Consolas"/>
@@ -1948,22 +1931,10 @@
           </w:p>
           <w:p>
             <w:r>
-              <w:t>Et</w:t>
-            </w:r>
-            <w:r>
-              <w:t xml:space="preserve"> elle prend un argument qui détermine </w:t>
-            </w:r>
-            <w:r>
-              <w:t>à</w:t>
-            </w:r>
-            <w:r>
-              <w:t xml:space="preserve"> </w:t>
-            </w:r>
-            <w:r>
-              <w:t>quel niveau</w:t>
-            </w:r>
-            <w:r>
-              <w:t xml:space="preserve"> est le joueur actuellement.</w:t>
+              <w:t>E</w:t>
+            </w:r>
+            <w:r>
+              <w:t>lle prend un argument qui détermine à quel niveau est le joueur actuellement.</w:t>
             </w:r>
           </w:p>
         </w:tc>
@@ -1993,7 +1964,6 @@
               </w:rPr>
               <w:tab/>
             </w:r>
-            <w:proofErr w:type="gramStart"/>
             <w:r>
               <w:rPr>
                 <w:rFonts w:ascii="Consolas" w:hAnsi="Consolas" w:cs="Consolas"/>
@@ -2004,7 +1974,6 @@
               </w:rPr>
               <w:t>public</w:t>
             </w:r>
-            <w:proofErr w:type="gramEnd"/>
             <w:r>
               <w:rPr>
                 <w:rFonts w:ascii="Consolas" w:hAnsi="Consolas" w:cs="Consolas"/>
@@ -2163,7 +2132,6 @@
                 <w:shd w:val="clear" w:color="auto" w:fill="373737"/>
               </w:rPr>
             </w:pPr>
-            <w:proofErr w:type="gramStart"/>
             <w:r>
               <w:rPr>
                 <w:rFonts w:ascii="Consolas" w:hAnsi="Consolas" w:cs="Consolas"/>
@@ -2174,7 +2142,6 @@
               </w:rPr>
               <w:t>public</w:t>
             </w:r>
-            <w:proofErr w:type="gramEnd"/>
             <w:r>
               <w:rPr>
                 <w:rFonts w:ascii="Consolas" w:hAnsi="Consolas" w:cs="Consolas"/>
@@ -2304,10 +2271,7 @@
               <w:t xml:space="preserve">Cette </w:t>
             </w:r>
             <w:r>
-              <w:t>Procédure</w:t>
-            </w:r>
-            <w:r>
-              <w:t xml:space="preserve"> </w:t>
+              <w:t xml:space="preserve">Procédure </w:t>
             </w:r>
             <w:r>
               <w:t xml:space="preserve">a pour rôle d’instancier un objet de la classe </w:t>
@@ -2331,10 +2295,7 @@
           </w:p>
           <w:p>
             <w:r>
-              <w:t>Et</w:t>
-            </w:r>
-            <w:r>
-              <w:t xml:space="preserve"> elle prend un argument qui détermine à quel niveau est le joueur actuellement.</w:t>
+              <w:t>Et elle prend un argument qui détermine à quel niveau est le joueur actuellement.</w:t>
             </w:r>
           </w:p>
         </w:tc>
@@ -2354,7 +2315,6 @@
                 <w:shd w:val="clear" w:color="auto" w:fill="373737"/>
               </w:rPr>
             </w:pPr>
-            <w:proofErr w:type="gramStart"/>
             <w:r>
               <w:rPr>
                 <w:rFonts w:ascii="Consolas" w:hAnsi="Consolas" w:cs="Consolas"/>
@@ -2365,7 +2325,6 @@
               </w:rPr>
               <w:t>public</w:t>
             </w:r>
-            <w:proofErr w:type="gramEnd"/>
             <w:r>
               <w:rPr>
                 <w:rFonts w:ascii="Consolas" w:hAnsi="Consolas" w:cs="Consolas"/>
@@ -2493,10 +2452,7 @@
               <w:t xml:space="preserve">Cette </w:t>
             </w:r>
             <w:r>
-              <w:t>Procédure a pour rôle</w:t>
-            </w:r>
-            <w:r>
-              <w:t xml:space="preserve"> de faire l’affiche de la correction après qu’un joueur fini ses tentatives ou s’il répond correctement aux questions et colore les réponses correctes en vert et les fausses en rouge.</w:t>
+              <w:t>Procédure a pour rôle de faire l’affiche de la correction après qu’un joueur fini ses tentatives ou s’il répond correctement aux questions et colore les réponses correctes en vert et les fausses en rouge.</w:t>
             </w:r>
           </w:p>
           <w:p>
@@ -2521,7 +2477,6 @@
                 <w:shd w:val="clear" w:color="auto" w:fill="373737"/>
               </w:rPr>
             </w:pPr>
-            <w:proofErr w:type="gramStart"/>
             <w:r>
               <w:rPr>
                 <w:rFonts w:ascii="Consolas" w:hAnsi="Consolas" w:cs="Consolas"/>
@@ -2532,7 +2487,6 @@
               </w:rPr>
               <w:t>public</w:t>
             </w:r>
-            <w:proofErr w:type="gramEnd"/>
             <w:r>
               <w:rPr>
                 <w:rFonts w:ascii="Consolas" w:hAnsi="Consolas" w:cs="Consolas"/>
@@ -2662,15 +2616,15 @@
               <w:t xml:space="preserve">Cette </w:t>
             </w:r>
             <w:r>
-              <w:t xml:space="preserve">Procédure a pour </w:t>
-            </w:r>
-            <w:r>
-              <w:t>rôle de faire appel aux différents fonctions et procédures de (correction, affichage de score, le passage d’un niveau à un autre) et faire la synchronisation entre eux et affiche un résultat selon un calcul fait.</w:t>
+              <w:t xml:space="preserve">Procédure a pour rôle de faire appel aux différents fonctions et procédures de (correction, affichage de score, le passage d’un niveau à un autre) et faire la synchronisation </w:t>
+            </w:r>
+            <w:r>
+              <w:lastRenderedPageBreak/>
+              <w:t>entre eux et affiche un résultat selon un calcul fait.</w:t>
             </w:r>
           </w:p>
           <w:p>
             <w:r>
-              <w:lastRenderedPageBreak/>
               <w:t>Et elle prend un argument qui détermine à quel niveau est le joueur actuellement.</w:t>
             </w:r>
           </w:p>

</xml_diff>